<commit_message>
analisis gestion de estudiantes
</commit_message>
<xml_diff>
--- a/Documentos/INFORME DE ANÁLISIS gestion de estudiantes.docx
+++ b/Documentos/INFORME DE ANÁLISIS gestion de estudiantes.docx
@@ -7898,7 +7898,7 @@
           <w:sz w:val="24"/>
           <w:lang w:val="es-MX"/>
         </w:rPr>
-        <w:t>Décimo segundo</w:t>
+        <w:t>Séptimo</w:t>
       </w:r>
     </w:p>
     <w:p>
@@ -9277,7 +9277,7 @@
           <w:sz w:val="24"/>
           <w:lang w:val="es-MX"/>
         </w:rPr>
-        <w:t>)***, se despliega en pantalla los valores de sus atributos.</w:t>
+        <w:t>), se despliega en pantalla los valores de sus atributos.</w:t>
       </w:r>
     </w:p>
     <w:p>
@@ -9429,6 +9429,7 @@
         </w:rPr>
         <w:t xml:space="preserve">Se instancia el objeto </w:t>
       </w:r>
+      <w:proofErr w:type="spellStart"/>
       <w:proofErr w:type="gramStart"/>
       <w:r>
         <w:rPr>
@@ -9436,7 +9437,16 @@
           <w:sz w:val="24"/>
           <w:lang w:val="es-MX"/>
         </w:rPr>
-        <w:t>historial(</w:t>
+        <w:t>lesion</w:t>
+      </w:r>
+      <w:proofErr w:type="spellEnd"/>
+      <w:r>
+        <w:rPr>
+          <w:rFonts w:ascii="Times New Roman" w:hAnsi="Times New Roman" w:cs="Times New Roman"/>
+          <w:sz w:val="24"/>
+          <w:lang w:val="es-MX"/>
+        </w:rPr>
+        <w:t>(</w:t>
       </w:r>
       <w:proofErr w:type="gramEnd"/>
       <w:r>
@@ -9445,7 +9455,15 @@
           <w:sz w:val="24"/>
           <w:lang w:val="es-MX"/>
         </w:rPr>
-        <w:t>)**, se despliega en pantalla el historial médico.</w:t>
+        <w:t>)</w:t>
+      </w:r>
+      <w:r>
+        <w:rPr>
+          <w:rFonts w:ascii="Times New Roman" w:hAnsi="Times New Roman" w:cs="Times New Roman"/>
+          <w:sz w:val="24"/>
+          <w:lang w:val="es-MX"/>
+        </w:rPr>
+        <w:t>, se despliega en pantalla el historial médico.</w:t>
       </w:r>
     </w:p>
     <w:p>
@@ -9543,6 +9561,14 @@
         </w:rPr>
         <w:t>despliega el formulario para ingresar la lesión del alumno</w:t>
       </w:r>
+      <w:r>
+        <w:rPr>
+          <w:rFonts w:ascii="Times New Roman" w:hAnsi="Times New Roman" w:cs="Times New Roman"/>
+          <w:sz w:val="24"/>
+          <w:lang w:val="es-MX"/>
+        </w:rPr>
+        <w:t>.</w:t>
+      </w:r>
     </w:p>
     <w:p>
       <w:pPr>
@@ -9570,6 +9596,14 @@
         </w:rPr>
         <w:t>El alumno debe estar ingresado en el sistema</w:t>
       </w:r>
+      <w:r>
+        <w:rPr>
+          <w:rFonts w:ascii="Times New Roman" w:hAnsi="Times New Roman" w:cs="Times New Roman"/>
+          <w:sz w:val="24"/>
+          <w:lang w:val="es-MX"/>
+        </w:rPr>
+        <w:t>.</w:t>
+      </w:r>
     </w:p>
     <w:p>
       <w:pPr>
@@ -9609,6 +9643,14 @@
         </w:rPr>
         <w:t>se despliega en pantalla formulario  de nueva lesión</w:t>
       </w:r>
+      <w:r>
+        <w:rPr>
+          <w:rFonts w:ascii="Times New Roman" w:hAnsi="Times New Roman" w:cs="Times New Roman"/>
+          <w:sz w:val="24"/>
+          <w:lang w:val="es-MX"/>
+        </w:rPr>
+        <w:t>.</w:t>
+      </w:r>
     </w:p>
     <w:p>
       <w:pPr>
@@ -9694,6 +9736,14 @@
         </w:rPr>
         <w:t>despliega el formulario para ingresar la lesión del alumno</w:t>
       </w:r>
+      <w:r>
+        <w:rPr>
+          <w:rFonts w:ascii="Times New Roman" w:hAnsi="Times New Roman" w:cs="Times New Roman"/>
+          <w:sz w:val="24"/>
+          <w:lang w:val="es-MX"/>
+        </w:rPr>
+        <w:t>.</w:t>
+      </w:r>
     </w:p>
     <w:p>
       <w:pPr>
@@ -9721,6 +9771,14 @@
         </w:rPr>
         <w:t>El alumno debe estar ingresado en el sistema</w:t>
       </w:r>
+      <w:r>
+        <w:rPr>
+          <w:rFonts w:ascii="Times New Roman" w:hAnsi="Times New Roman" w:cs="Times New Roman"/>
+          <w:sz w:val="24"/>
+          <w:lang w:val="es-MX"/>
+        </w:rPr>
+        <w:t>.</w:t>
+      </w:r>
     </w:p>
     <w:p>
       <w:pPr>
@@ -9728,7 +9786,6 @@
         <w:rPr>
           <w:rFonts w:ascii="Times New Roman" w:hAnsi="Times New Roman" w:cs="Times New Roman"/>
           <w:sz w:val="24"/>
-          <w:szCs w:val="24"/>
           <w:lang w:val="es-MX"/>
         </w:rPr>
       </w:pPr>
@@ -9776,18 +9833,59 @@
           <w:sz w:val="24"/>
           <w:lang w:val="es-MX"/>
         </w:rPr>
-        <w:t xml:space="preserve">)***,se almacena en la BD la nueva </w:t>
-      </w:r>
-      <w:proofErr w:type="spellStart"/>
-      <w:r>
-        <w:rPr>
-          <w:rFonts w:ascii="Times New Roman" w:hAnsi="Times New Roman" w:cs="Times New Roman"/>
-          <w:sz w:val="24"/>
-          <w:lang w:val="es-MX"/>
-        </w:rPr>
-        <w:t>lesion</w:t>
-      </w:r>
-      <w:proofErr w:type="spellEnd"/>
+        <w:t xml:space="preserve">),se almacena en la BD la nueva </w:t>
+      </w:r>
+      <w:r>
+        <w:rPr>
+          <w:rFonts w:ascii="Times New Roman" w:hAnsi="Times New Roman" w:cs="Times New Roman"/>
+          <w:sz w:val="24"/>
+          <w:lang w:val="es-MX"/>
+        </w:rPr>
+        <w:t>lesión</w:t>
+      </w:r>
+    </w:p>
+    <w:p>
+      <w:pPr>
+        <w:spacing w:after="0" w:line="240" w:lineRule="auto"/>
+        <w:rPr>
+          <w:rFonts w:ascii="Times New Roman" w:hAnsi="Times New Roman" w:cs="Times New Roman"/>
+          <w:sz w:val="24"/>
+          <w:lang w:val="es-MX"/>
+        </w:rPr>
+      </w:pPr>
+    </w:p>
+    <w:p>
+      <w:pPr>
+        <w:spacing w:after="0" w:line="240" w:lineRule="auto"/>
+        <w:rPr>
+          <w:rFonts w:ascii="Times New Roman" w:hAnsi="Times New Roman" w:cs="Times New Roman"/>
+          <w:sz w:val="24"/>
+          <w:lang w:val="es-MX"/>
+        </w:rPr>
+      </w:pPr>
+    </w:p>
+    <w:p>
+      <w:pPr>
+        <w:spacing w:after="0" w:line="240" w:lineRule="auto"/>
+        <w:rPr>
+          <w:rFonts w:ascii="Times New Roman" w:hAnsi="Times New Roman" w:cs="Times New Roman"/>
+          <w:b/>
+          <w:sz w:val="24"/>
+          <w:szCs w:val="24"/>
+          <w:u w:val="single"/>
+          <w:lang w:val="es-MX"/>
+        </w:rPr>
+      </w:pPr>
+      <w:r>
+        <w:rPr>
+          <w:rFonts w:ascii="Times New Roman" w:hAnsi="Times New Roman" w:cs="Times New Roman"/>
+          <w:b/>
+          <w:sz w:val="24"/>
+          <w:u w:val="single"/>
+          <w:lang w:val="es-MX"/>
+        </w:rPr>
+        <w:t>Diagrama de estado</w:t>
+      </w:r>
     </w:p>
     <w:p>
       <w:pPr>
@@ -9799,6 +9897,62 @@
           <w:lang w:val="es-MX"/>
         </w:rPr>
       </w:pPr>
+      <w:r>
+        <w:rPr>
+          <w:rFonts w:ascii="Times New Roman" w:hAnsi="Times New Roman" w:cs="Times New Roman"/>
+          <w:noProof/>
+          <w:sz w:val="24"/>
+          <w:lang w:eastAsia="es-CL"/>
+        </w:rPr>
+        <w:drawing>
+          <wp:inline distT="0" distB="0" distL="0" distR="0">
+            <wp:extent cx="5612130" cy="2853625"/>
+            <wp:effectExtent l="0" t="0" r="7620" b="4445"/>
+            <wp:docPr id="18" name="Imagen 18" descr="C:\Users\Gabriel alex\Downloads\Diagrama sin nombre (25).png"/>
+            <wp:cNvGraphicFramePr>
+              <a:graphicFrameLocks xmlns:a="http://schemas.openxmlformats.org/drawingml/2006/main" noChangeAspect="1"/>
+            </wp:cNvGraphicFramePr>
+            <a:graphic xmlns:a="http://schemas.openxmlformats.org/drawingml/2006/main">
+              <a:graphicData uri="http://schemas.openxmlformats.org/drawingml/2006/picture">
+                <pic:pic xmlns:pic="http://schemas.openxmlformats.org/drawingml/2006/picture">
+                  <pic:nvPicPr>
+                    <pic:cNvPr id="0" name="Picture 13" descr="C:\Users\Gabriel alex\Downloads\Diagrama sin nombre (25).png"/>
+                    <pic:cNvPicPr>
+                      <a:picLocks noChangeAspect="1" noChangeArrowheads="1"/>
+                    </pic:cNvPicPr>
+                  </pic:nvPicPr>
+                  <pic:blipFill>
+                    <a:blip r:embed="rId18">
+                      <a:extLst>
+                        <a:ext uri="{28A0092B-C50C-407E-A947-70E740481C1C}">
+                          <a14:useLocalDpi xmlns:a14="http://schemas.microsoft.com/office/drawing/2010/main" val="0"/>
+                        </a:ext>
+                      </a:extLst>
+                    </a:blip>
+                    <a:srcRect/>
+                    <a:stretch>
+                      <a:fillRect/>
+                    </a:stretch>
+                  </pic:blipFill>
+                  <pic:spPr bwMode="auto">
+                    <a:xfrm>
+                      <a:off x="0" y="0"/>
+                      <a:ext cx="5612130" cy="2853625"/>
+                    </a:xfrm>
+                    <a:prstGeom prst="rect">
+                      <a:avLst/>
+                    </a:prstGeom>
+                    <a:noFill/>
+                    <a:ln>
+                      <a:noFill/>
+                    </a:ln>
+                  </pic:spPr>
+                </pic:pic>
+              </a:graphicData>
+            </a:graphic>
+          </wp:inline>
+        </w:drawing>
+      </w:r>
     </w:p>
     <w:p>
       <w:pPr>
@@ -9855,7 +10009,7 @@
           <w:sz w:val="24"/>
           <w:lang w:val="es-MX"/>
         </w:rPr>
-        <w:t>Décimo tercero</w:t>
+        <w:t>Octavo</w:t>
       </w:r>
     </w:p>
     <w:p>
@@ -10120,6 +10274,7 @@
           <w:szCs w:val="24"/>
           <w:u w:val="single"/>
         </w:rPr>
+        <w:lastRenderedPageBreak/>
         <w:t>Curso normal de los eventos</w:t>
       </w:r>
     </w:p>
@@ -10460,7 +10615,6 @@
                 <w:sz w:val="24"/>
                 <w:szCs w:val="28"/>
               </w:rPr>
-              <w:lastRenderedPageBreak/>
               <w:t>6.- el usuario ingresa datos de ascenso y selecciona aceptar.</w:t>
             </w:r>
           </w:p>
@@ -10909,17 +11063,7 @@
                 <w:sz w:val="24"/>
                 <w:szCs w:val="28"/>
               </w:rPr>
-              <w:t>5</w:t>
-            </w:r>
-            <w:bookmarkStart w:id="0" w:name="_GoBack"/>
-            <w:bookmarkEnd w:id="0"/>
-            <w:r>
-              <w:rPr>
-                <w:rFonts w:ascii="Times New Roman" w:hAnsi="Times New Roman" w:cs="Times New Roman"/>
-                <w:sz w:val="24"/>
-                <w:szCs w:val="28"/>
-              </w:rPr>
-              <w:t>.- Error del sistema</w:t>
+              <w:t>5.- Error del sistema</w:t>
             </w:r>
           </w:p>
         </w:tc>
@@ -11005,7 +11149,7 @@
                     </pic:cNvPicPr>
                   </pic:nvPicPr>
                   <pic:blipFill rotWithShape="1">
-                    <a:blip r:embed="rId18">
+                    <a:blip r:embed="rId19">
                       <a:extLst>
                         <a:ext uri="{28A0092B-C50C-407E-A947-70E740481C1C}">
                           <a14:useLocalDpi xmlns:a14="http://schemas.microsoft.com/office/drawing/2010/main" val="0"/>
@@ -11113,6 +11257,14 @@
         </w:rPr>
         <w:t>Mostrar el historial de ascensos de cinturón del alumno y permitir editar el historial</w:t>
       </w:r>
+      <w:r>
+        <w:rPr>
+          <w:rFonts w:ascii="Times New Roman" w:hAnsi="Times New Roman" w:cs="Times New Roman"/>
+          <w:sz w:val="24"/>
+          <w:lang w:val="es-MX"/>
+        </w:rPr>
+        <w:t>.</w:t>
+      </w:r>
     </w:p>
     <w:p>
       <w:pPr>
@@ -11140,6 +11292,14 @@
         </w:rPr>
         <w:t>El alumno debe estar ingresado en el sistema</w:t>
       </w:r>
+      <w:r>
+        <w:rPr>
+          <w:rFonts w:ascii="Times New Roman" w:hAnsi="Times New Roman" w:cs="Times New Roman"/>
+          <w:sz w:val="24"/>
+          <w:lang w:val="es-MX"/>
+        </w:rPr>
+        <w:t>.</w:t>
+      </w:r>
     </w:p>
     <w:p>
       <w:pPr>
@@ -11282,6 +11442,14 @@
         </w:rPr>
         <w:t>Almacenar en base de datos el nuevo ascenso del alumno</w:t>
       </w:r>
+      <w:r>
+        <w:rPr>
+          <w:rFonts w:ascii="Times New Roman" w:hAnsi="Times New Roman" w:cs="Times New Roman"/>
+          <w:sz w:val="24"/>
+          <w:lang w:val="es-MX"/>
+        </w:rPr>
+        <w:t>.</w:t>
+      </w:r>
     </w:p>
     <w:p>
       <w:pPr>
@@ -11309,6 +11477,14 @@
         </w:rPr>
         <w:t>El alumno debe estar ingresado en el sistema</w:t>
       </w:r>
+      <w:r>
+        <w:rPr>
+          <w:rFonts w:ascii="Times New Roman" w:hAnsi="Times New Roman" w:cs="Times New Roman"/>
+          <w:sz w:val="24"/>
+          <w:lang w:val="es-MX"/>
+        </w:rPr>
+        <w:t>.</w:t>
+      </w:r>
     </w:p>
     <w:p>
       <w:pPr>
@@ -11354,7 +11530,15 @@
           <w:sz w:val="24"/>
           <w:lang w:val="es-MX"/>
         </w:rPr>
-        <w:t>historial(</w:t>
+        <w:t>ascenso</w:t>
+      </w:r>
+      <w:r>
+        <w:rPr>
+          <w:rFonts w:ascii="Times New Roman" w:hAnsi="Times New Roman" w:cs="Times New Roman"/>
+          <w:sz w:val="24"/>
+          <w:lang w:val="es-MX"/>
+        </w:rPr>
+        <w:t>(</w:t>
       </w:r>
       <w:proofErr w:type="gramEnd"/>
       <w:r>
@@ -11363,86 +11547,437 @@
           <w:sz w:val="24"/>
           <w:lang w:val="es-MX"/>
         </w:rPr>
-        <w:t xml:space="preserve">)(o ascenso??**),  </w:t>
-      </w:r>
-      <w:proofErr w:type="gramStart"/>
-      <w:r>
-        <w:rPr>
-          <w:rFonts w:ascii="Times New Roman" w:hAnsi="Times New Roman" w:cs="Times New Roman"/>
-          <w:sz w:val="24"/>
-          <w:lang w:val="es-MX"/>
-        </w:rPr>
-        <w:t>datos</w:t>
-      </w:r>
-      <w:proofErr w:type="gramEnd"/>
-      <w:r>
-        <w:rPr>
-          <w:rFonts w:ascii="Times New Roman" w:hAnsi="Times New Roman" w:cs="Times New Roman"/>
-          <w:sz w:val="24"/>
-          <w:lang w:val="es-MX"/>
-        </w:rPr>
-        <w:t xml:space="preserve"> guardaos en base de datos .</w:t>
-      </w:r>
-    </w:p>
-    <w:p>
-      <w:pPr>
-        <w:spacing w:line="256" w:lineRule="auto"/>
-        <w:rPr>
-          <w:rFonts w:ascii="Times New Roman" w:hAnsi="Times New Roman" w:cs="Times New Roman"/>
-          <w:b/>
-          <w:sz w:val="24"/>
-          <w:u w:val="single"/>
-          <w:lang w:val="es-MX"/>
-        </w:rPr>
-      </w:pPr>
-    </w:p>
-    <w:p>
-      <w:pPr>
-        <w:spacing w:line="256" w:lineRule="auto"/>
-        <w:rPr>
-          <w:rFonts w:ascii="Times New Roman" w:hAnsi="Times New Roman" w:cs="Times New Roman"/>
-          <w:b/>
-          <w:sz w:val="24"/>
-          <w:u w:val="single"/>
-          <w:lang w:val="es-MX"/>
-        </w:rPr>
-      </w:pPr>
-    </w:p>
-    <w:p>
-      <w:pPr>
-        <w:spacing w:line="256" w:lineRule="auto"/>
-        <w:rPr>
-          <w:rFonts w:ascii="Times New Roman" w:hAnsi="Times New Roman" w:cs="Times New Roman"/>
-          <w:b/>
-          <w:sz w:val="24"/>
-          <w:u w:val="single"/>
-          <w:lang w:val="es-MX"/>
-        </w:rPr>
-      </w:pPr>
-    </w:p>
-    <w:p>
-      <w:pPr>
-        <w:spacing w:line="256" w:lineRule="auto"/>
-        <w:rPr>
-          <w:rFonts w:ascii="Times New Roman" w:hAnsi="Times New Roman" w:cs="Times New Roman"/>
-          <w:b/>
-          <w:sz w:val="24"/>
-          <w:u w:val="single"/>
-          <w:lang w:val="es-MX"/>
-        </w:rPr>
-      </w:pPr>
-    </w:p>
-    <w:p>
-      <w:pPr>
-        <w:spacing w:line="256" w:lineRule="auto"/>
-        <w:rPr>
-          <w:rFonts w:ascii="Times New Roman" w:hAnsi="Times New Roman" w:cs="Times New Roman"/>
-          <w:b/>
-          <w:sz w:val="24"/>
-          <w:u w:val="single"/>
-          <w:lang w:val="es-MX"/>
-        </w:rPr>
-      </w:pPr>
+        <w:t>),  datos</w:t>
+      </w:r>
+      <w:r>
+        <w:rPr>
+          <w:rFonts w:ascii="Times New Roman" w:hAnsi="Times New Roman" w:cs="Times New Roman"/>
+          <w:sz w:val="24"/>
+          <w:lang w:val="es-MX"/>
+        </w:rPr>
+        <w:t xml:space="preserve"> de ascenso de grado</w:t>
+      </w:r>
+      <w:r>
+        <w:rPr>
+          <w:rFonts w:ascii="Times New Roman" w:hAnsi="Times New Roman" w:cs="Times New Roman"/>
+          <w:sz w:val="24"/>
+          <w:lang w:val="es-MX"/>
+        </w:rPr>
+        <w:t xml:space="preserve"> </w:t>
+      </w:r>
+      <w:r>
+        <w:rPr>
+          <w:rFonts w:ascii="Times New Roman" w:hAnsi="Times New Roman" w:cs="Times New Roman"/>
+          <w:sz w:val="24"/>
+          <w:lang w:val="es-MX"/>
+        </w:rPr>
+        <w:t xml:space="preserve">son </w:t>
+      </w:r>
+      <w:r>
+        <w:rPr>
+          <w:rFonts w:ascii="Times New Roman" w:hAnsi="Times New Roman" w:cs="Times New Roman"/>
+          <w:sz w:val="24"/>
+          <w:lang w:val="es-MX"/>
+        </w:rPr>
+        <w:t>guarda</w:t>
+      </w:r>
+      <w:r>
+        <w:rPr>
+          <w:rFonts w:ascii="Times New Roman" w:hAnsi="Times New Roman" w:cs="Times New Roman"/>
+          <w:sz w:val="24"/>
+          <w:lang w:val="es-MX"/>
+        </w:rPr>
+        <w:t>d</w:t>
+      </w:r>
+      <w:r>
+        <w:rPr>
+          <w:rFonts w:ascii="Times New Roman" w:hAnsi="Times New Roman" w:cs="Times New Roman"/>
+          <w:sz w:val="24"/>
+          <w:lang w:val="es-MX"/>
+        </w:rPr>
+        <w:t>os en base de datos .</w:t>
+      </w:r>
+    </w:p>
+    <w:p>
+      <w:pPr>
+        <w:spacing w:line="256" w:lineRule="auto"/>
+        <w:rPr>
+          <w:rFonts w:ascii="Times New Roman" w:hAnsi="Times New Roman" w:cs="Times New Roman"/>
+          <w:b/>
+          <w:sz w:val="24"/>
+          <w:u w:val="single"/>
+          <w:lang w:val="es-MX"/>
+        </w:rPr>
+      </w:pPr>
+    </w:p>
+    <w:p>
+      <w:pPr>
+        <w:spacing w:line="256" w:lineRule="auto"/>
+        <w:rPr>
+          <w:rFonts w:ascii="Times New Roman" w:hAnsi="Times New Roman" w:cs="Times New Roman"/>
+          <w:b/>
+          <w:sz w:val="24"/>
+          <w:u w:val="single"/>
+          <w:lang w:val="es-MX"/>
+        </w:rPr>
+      </w:pPr>
+    </w:p>
+    <w:p>
+      <w:pPr>
+        <w:spacing w:line="256" w:lineRule="auto"/>
+        <w:rPr>
+          <w:rFonts w:ascii="Times New Roman" w:hAnsi="Times New Roman" w:cs="Times New Roman"/>
+          <w:b/>
+          <w:sz w:val="24"/>
+          <w:u w:val="single"/>
+          <w:lang w:val="es-MX"/>
+        </w:rPr>
+      </w:pPr>
+    </w:p>
+    <w:p>
+      <w:pPr>
+        <w:spacing w:line="256" w:lineRule="auto"/>
+        <w:rPr>
+          <w:rFonts w:ascii="Times New Roman" w:hAnsi="Times New Roman" w:cs="Times New Roman"/>
+          <w:b/>
+          <w:sz w:val="24"/>
+          <w:u w:val="single"/>
+          <w:lang w:val="es-MX"/>
+        </w:rPr>
+      </w:pPr>
+    </w:p>
+    <w:p>
+      <w:pPr>
+        <w:spacing w:line="256" w:lineRule="auto"/>
+        <w:rPr>
+          <w:rFonts w:ascii="Times New Roman" w:hAnsi="Times New Roman" w:cs="Times New Roman"/>
+          <w:b/>
+          <w:sz w:val="24"/>
+          <w:u w:val="single"/>
+          <w:lang w:val="es-MX"/>
+        </w:rPr>
+      </w:pPr>
+    </w:p>
+    <w:p>
+      <w:pPr>
+        <w:spacing w:line="256" w:lineRule="auto"/>
+        <w:rPr>
+          <w:rFonts w:ascii="Times New Roman" w:hAnsi="Times New Roman" w:cs="Times New Roman"/>
+          <w:b/>
+          <w:sz w:val="24"/>
+          <w:u w:val="single"/>
+          <w:lang w:val="es-MX"/>
+        </w:rPr>
+      </w:pPr>
+      <w:r>
+        <w:rPr>
+          <w:rFonts w:ascii="Times New Roman" w:hAnsi="Times New Roman" w:cs="Times New Roman"/>
+          <w:b/>
+          <w:sz w:val="24"/>
+          <w:u w:val="single"/>
+          <w:lang w:val="es-MX"/>
+        </w:rPr>
+        <w:lastRenderedPageBreak/>
+        <w:t>Diagrama de estado</w:t>
+      </w:r>
+    </w:p>
+    <w:p>
+      <w:pPr>
+        <w:spacing w:line="256" w:lineRule="auto"/>
+        <w:rPr>
+          <w:rFonts w:ascii="Times New Roman" w:hAnsi="Times New Roman" w:cs="Times New Roman"/>
+          <w:b/>
+          <w:sz w:val="24"/>
+          <w:u w:val="single"/>
+          <w:lang w:val="es-MX"/>
+        </w:rPr>
+      </w:pPr>
+    </w:p>
+    <w:p>
+      <w:pPr>
+        <w:spacing w:line="256" w:lineRule="auto"/>
+        <w:rPr>
+          <w:rFonts w:ascii="Times New Roman" w:hAnsi="Times New Roman" w:cs="Times New Roman"/>
+          <w:b/>
+          <w:sz w:val="24"/>
+          <w:u w:val="single"/>
+          <w:lang w:val="es-MX"/>
+        </w:rPr>
+      </w:pPr>
+      <w:r>
+        <w:rPr>
+          <w:rFonts w:ascii="Times New Roman" w:hAnsi="Times New Roman" w:cs="Times New Roman"/>
+          <w:noProof/>
+          <w:sz w:val="24"/>
+          <w:lang w:eastAsia="es-CL"/>
+        </w:rPr>
+        <w:drawing>
+          <wp:inline distT="0" distB="0" distL="0" distR="0" wp14:anchorId="4A00465D" wp14:editId="07984018">
+            <wp:extent cx="5612130" cy="2375535"/>
+            <wp:effectExtent l="0" t="0" r="7620" b="5715"/>
+            <wp:docPr id="19" name="Imagen 19" descr="C:\Users\Gabriel alex\Downloads\Diagrama sin nombre (26).png"/>
+            <wp:cNvGraphicFramePr>
+              <a:graphicFrameLocks xmlns:a="http://schemas.openxmlformats.org/drawingml/2006/main" noChangeAspect="1"/>
+            </wp:cNvGraphicFramePr>
+            <a:graphic xmlns:a="http://schemas.openxmlformats.org/drawingml/2006/main">
+              <a:graphicData uri="http://schemas.openxmlformats.org/drawingml/2006/picture">
+                <pic:pic xmlns:pic="http://schemas.openxmlformats.org/drawingml/2006/picture">
+                  <pic:nvPicPr>
+                    <pic:cNvPr id="0" name="Picture 14" descr="C:\Users\Gabriel alex\Downloads\Diagrama sin nombre (26).png"/>
+                    <pic:cNvPicPr>
+                      <a:picLocks noChangeAspect="1" noChangeArrowheads="1"/>
+                    </pic:cNvPicPr>
+                  </pic:nvPicPr>
+                  <pic:blipFill>
+                    <a:blip r:embed="rId20">
+                      <a:extLst>
+                        <a:ext uri="{28A0092B-C50C-407E-A947-70E740481C1C}">
+                          <a14:useLocalDpi xmlns:a14="http://schemas.microsoft.com/office/drawing/2010/main" val="0"/>
+                        </a:ext>
+                      </a:extLst>
+                    </a:blip>
+                    <a:srcRect/>
+                    <a:stretch>
+                      <a:fillRect/>
+                    </a:stretch>
+                  </pic:blipFill>
+                  <pic:spPr bwMode="auto">
+                    <a:xfrm>
+                      <a:off x="0" y="0"/>
+                      <a:ext cx="5612130" cy="2375535"/>
+                    </a:xfrm>
+                    <a:prstGeom prst="rect">
+                      <a:avLst/>
+                    </a:prstGeom>
+                    <a:noFill/>
+                    <a:ln>
+                      <a:noFill/>
+                    </a:ln>
+                  </pic:spPr>
+                </pic:pic>
+              </a:graphicData>
+            </a:graphic>
+          </wp:inline>
+        </w:drawing>
+      </w:r>
+    </w:p>
+    <w:p>
+      <w:pPr>
+        <w:spacing w:line="256" w:lineRule="auto"/>
+        <w:rPr>
+          <w:rFonts w:ascii="Times New Roman" w:hAnsi="Times New Roman" w:cs="Times New Roman"/>
+          <w:b/>
+          <w:sz w:val="24"/>
+          <w:u w:val="single"/>
+          <w:lang w:val="es-MX"/>
+        </w:rPr>
+      </w:pPr>
+    </w:p>
+    <w:p>
+      <w:pPr>
+        <w:spacing w:line="256" w:lineRule="auto"/>
+        <w:rPr>
+          <w:rFonts w:ascii="Times New Roman" w:hAnsi="Times New Roman" w:cs="Times New Roman"/>
+          <w:b/>
+          <w:sz w:val="24"/>
+          <w:u w:val="single"/>
+          <w:lang w:val="es-MX"/>
+        </w:rPr>
+      </w:pPr>
+    </w:p>
+    <w:p>
+      <w:pPr>
+        <w:spacing w:line="256" w:lineRule="auto"/>
+        <w:rPr>
+          <w:rFonts w:ascii="Times New Roman" w:hAnsi="Times New Roman" w:cs="Times New Roman"/>
+          <w:b/>
+          <w:sz w:val="24"/>
+          <w:u w:val="single"/>
+          <w:lang w:val="es-MX"/>
+        </w:rPr>
+      </w:pPr>
+    </w:p>
+    <w:p>
+      <w:pPr>
+        <w:spacing w:line="256" w:lineRule="auto"/>
+        <w:rPr>
+          <w:rFonts w:ascii="Times New Roman" w:hAnsi="Times New Roman" w:cs="Times New Roman"/>
+          <w:b/>
+          <w:sz w:val="24"/>
+          <w:u w:val="single"/>
+          <w:lang w:val="es-MX"/>
+        </w:rPr>
+      </w:pPr>
+    </w:p>
+    <w:p>
+      <w:pPr>
+        <w:spacing w:line="256" w:lineRule="auto"/>
+        <w:rPr>
+          <w:rFonts w:ascii="Times New Roman" w:hAnsi="Times New Roman" w:cs="Times New Roman"/>
+          <w:b/>
+          <w:sz w:val="24"/>
+          <w:u w:val="single"/>
+          <w:lang w:val="es-MX"/>
+        </w:rPr>
+      </w:pPr>
+    </w:p>
+    <w:p>
+      <w:pPr>
+        <w:spacing w:line="256" w:lineRule="auto"/>
+        <w:rPr>
+          <w:rFonts w:ascii="Times New Roman" w:hAnsi="Times New Roman" w:cs="Times New Roman"/>
+          <w:b/>
+          <w:sz w:val="24"/>
+          <w:u w:val="single"/>
+          <w:lang w:val="es-MX"/>
+        </w:rPr>
+      </w:pPr>
+    </w:p>
+    <w:p>
+      <w:pPr>
+        <w:spacing w:line="256" w:lineRule="auto"/>
+        <w:rPr>
+          <w:rFonts w:ascii="Times New Roman" w:hAnsi="Times New Roman" w:cs="Times New Roman"/>
+          <w:b/>
+          <w:sz w:val="24"/>
+          <w:u w:val="single"/>
+          <w:lang w:val="es-MX"/>
+        </w:rPr>
+      </w:pPr>
+    </w:p>
+    <w:p>
+      <w:pPr>
+        <w:spacing w:line="256" w:lineRule="auto"/>
+        <w:rPr>
+          <w:rFonts w:ascii="Times New Roman" w:hAnsi="Times New Roman" w:cs="Times New Roman"/>
+          <w:b/>
+          <w:sz w:val="24"/>
+          <w:u w:val="single"/>
+          <w:lang w:val="es-MX"/>
+        </w:rPr>
+      </w:pPr>
+    </w:p>
+    <w:p>
+      <w:pPr>
+        <w:spacing w:line="256" w:lineRule="auto"/>
+        <w:rPr>
+          <w:rFonts w:ascii="Times New Roman" w:hAnsi="Times New Roman" w:cs="Times New Roman"/>
+          <w:b/>
+          <w:sz w:val="24"/>
+          <w:u w:val="single"/>
+          <w:lang w:val="es-MX"/>
+        </w:rPr>
+      </w:pPr>
+    </w:p>
+    <w:p>
+      <w:pPr>
+        <w:spacing w:line="256" w:lineRule="auto"/>
+        <w:rPr>
+          <w:rFonts w:ascii="Times New Roman" w:hAnsi="Times New Roman" w:cs="Times New Roman"/>
+          <w:b/>
+          <w:sz w:val="24"/>
+          <w:u w:val="single"/>
+          <w:lang w:val="es-MX"/>
+        </w:rPr>
+      </w:pPr>
+    </w:p>
+    <w:p>
+      <w:pPr>
+        <w:spacing w:line="256" w:lineRule="auto"/>
+        <w:rPr>
+          <w:rFonts w:ascii="Times New Roman" w:hAnsi="Times New Roman" w:cs="Times New Roman"/>
+          <w:b/>
+          <w:sz w:val="24"/>
+          <w:u w:val="single"/>
+          <w:lang w:val="es-MX"/>
+        </w:rPr>
+      </w:pPr>
+    </w:p>
+    <w:p>
+      <w:pPr>
+        <w:spacing w:line="256" w:lineRule="auto"/>
+        <w:rPr>
+          <w:rFonts w:ascii="Times New Roman" w:hAnsi="Times New Roman" w:cs="Times New Roman"/>
+          <w:b/>
+          <w:sz w:val="24"/>
+          <w:u w:val="single"/>
+          <w:lang w:val="es-MX"/>
+        </w:rPr>
+      </w:pPr>
+    </w:p>
+    <w:p>
+      <w:pPr>
+        <w:spacing w:line="256" w:lineRule="auto"/>
+        <w:rPr>
+          <w:rFonts w:ascii="Times New Roman" w:hAnsi="Times New Roman" w:cs="Times New Roman"/>
+          <w:b/>
+          <w:sz w:val="24"/>
+          <w:u w:val="single"/>
+          <w:lang w:val="es-MX"/>
+        </w:rPr>
+      </w:pPr>
+    </w:p>
+    <w:p>
+      <w:pPr>
+        <w:spacing w:line="256" w:lineRule="auto"/>
+        <w:rPr>
+          <w:rFonts w:ascii="Times New Roman" w:hAnsi="Times New Roman" w:cs="Times New Roman"/>
+          <w:b/>
+          <w:sz w:val="24"/>
+          <w:u w:val="single"/>
+          <w:lang w:val="es-MX"/>
+        </w:rPr>
+      </w:pPr>
+    </w:p>
+    <w:p>
+      <w:pPr>
+        <w:spacing w:line="256" w:lineRule="auto"/>
+        <w:rPr>
+          <w:rFonts w:ascii="Times New Roman" w:hAnsi="Times New Roman" w:cs="Times New Roman"/>
+          <w:b/>
+          <w:sz w:val="24"/>
+          <w:u w:val="single"/>
+          <w:lang w:val="es-MX"/>
+        </w:rPr>
+      </w:pPr>
+    </w:p>
+    <w:p>
+      <w:pPr>
+        <w:spacing w:line="256" w:lineRule="auto"/>
+        <w:rPr>
+          <w:rFonts w:ascii="Times New Roman" w:hAnsi="Times New Roman" w:cs="Times New Roman"/>
+          <w:b/>
+          <w:sz w:val="24"/>
+          <w:u w:val="single"/>
+          <w:lang w:val="es-MX"/>
+        </w:rPr>
+      </w:pPr>
+    </w:p>
+    <w:p>
+      <w:pPr>
+        <w:spacing w:line="256" w:lineRule="auto"/>
+        <w:rPr>
+          <w:rFonts w:ascii="Times New Roman" w:hAnsi="Times New Roman" w:cs="Times New Roman"/>
+          <w:b/>
+          <w:sz w:val="24"/>
+          <w:u w:val="single"/>
+          <w:lang w:val="es-MX"/>
+        </w:rPr>
+      </w:pPr>
+    </w:p>
+    <w:p>
+      <w:pPr>
+        <w:spacing w:line="256" w:lineRule="auto"/>
+        <w:rPr>
+          <w:rFonts w:ascii="Times New Roman" w:hAnsi="Times New Roman" w:cs="Times New Roman"/>
+          <w:b/>
+          <w:sz w:val="24"/>
+          <w:u w:val="single"/>
+          <w:lang w:val="es-MX"/>
+        </w:rPr>
+      </w:pPr>
+      <w:bookmarkStart w:id="0" w:name="_GoBack"/>
+      <w:bookmarkEnd w:id="0"/>
     </w:p>
     <w:p>
       <w:pPr>
@@ -11518,7 +12053,7 @@
                     </pic:cNvPicPr>
                   </pic:nvPicPr>
                   <pic:blipFill>
-                    <a:blip r:embed="rId19">
+                    <a:blip r:embed="rId21">
                       <a:extLst>
                         <a:ext uri="{28A0092B-C50C-407E-A947-70E740481C1C}">
                           <a14:useLocalDpi xmlns:a14="http://schemas.microsoft.com/office/drawing/2010/main" val="0"/>
@@ -11618,7 +12153,7 @@
                     </pic:cNvPicPr>
                   </pic:nvPicPr>
                   <pic:blipFill>
-                    <a:blip r:embed="rId20">
+                    <a:blip r:embed="rId22">
                       <a:extLst>
                         <a:ext uri="{28A0092B-C50C-407E-A947-70E740481C1C}">
                           <a14:useLocalDpi xmlns:a14="http://schemas.microsoft.com/office/drawing/2010/main" val="0"/>
@@ -11714,7 +12249,7 @@
                     </pic:cNvPicPr>
                   </pic:nvPicPr>
                   <pic:blipFill>
-                    <a:blip r:embed="rId21">
+                    <a:blip r:embed="rId23">
                       <a:extLst>
                         <a:ext uri="{28A0092B-C50C-407E-A947-70E740481C1C}">
                           <a14:useLocalDpi xmlns:a14="http://schemas.microsoft.com/office/drawing/2010/main" val="0"/>
@@ -11811,7 +12346,7 @@
                     </pic:cNvPicPr>
                   </pic:nvPicPr>
                   <pic:blipFill>
-                    <a:blip r:embed="rId22">
+                    <a:blip r:embed="rId24">
                       <a:extLst>
                         <a:ext uri="{28A0092B-C50C-407E-A947-70E740481C1C}">
                           <a14:useLocalDpi xmlns:a14="http://schemas.microsoft.com/office/drawing/2010/main" val="0"/>
@@ -12015,7 +12550,7 @@
                     </pic:cNvPicPr>
                   </pic:nvPicPr>
                   <pic:blipFill>
-                    <a:blip r:embed="rId23">
+                    <a:blip r:embed="rId25">
                       <a:extLst>
                         <a:ext uri="{28A0092B-C50C-407E-A947-70E740481C1C}">
                           <a14:useLocalDpi xmlns:a14="http://schemas.microsoft.com/office/drawing/2010/main" val="0"/>

</xml_diff>